<commit_message>
Alterações Docx e inclusao PDF
</commit_message>
<xml_diff>
--- a/Artigo/Piezoeletricidade Aliada ao movimento.docx
+++ b/Artigo/Piezoeletricidade Aliada ao movimento.docx
@@ -4794,6 +4794,104 @@
       <w:pPr>
         <w:pStyle w:val="paragraph"/>
         <w:spacing w:before="0" w:beforeAutospacing="0" w:after="0" w:afterAutospacing="0"/>
+        <w:jc w:val="both"/>
+        <w:textAlignment w:val="baseline"/>
+      </w:pPr>
+      <w:r>
+        <w:rPr>
+          <w:rStyle w:val="normaltextrun"/>
+        </w:rPr>
+        <w:t xml:space="preserve">Araújo, </w:t>
+      </w:r>
+      <w:proofErr w:type="spellStart"/>
+      <w:r>
+        <w:rPr>
+          <w:rStyle w:val="normaltextrun"/>
+        </w:rPr>
+        <w:t>Thalles</w:t>
+      </w:r>
+      <w:proofErr w:type="spellEnd"/>
+      <w:r>
+        <w:rPr>
+          <w:rStyle w:val="normaltextrun"/>
+        </w:rPr>
+        <w:t xml:space="preserve"> Almeida</w:t>
+      </w:r>
+      <w:r>
+        <w:rPr>
+          <w:rStyle w:val="normaltextrun"/>
+        </w:rPr>
+        <w:t xml:space="preserve">, </w:t>
+      </w:r>
+      <w:proofErr w:type="spellStart"/>
+      <w:r>
+        <w:rPr>
+          <w:rStyle w:val="normaltextrun"/>
+        </w:rPr>
+        <w:t>Github</w:t>
+      </w:r>
+      <w:proofErr w:type="spellEnd"/>
+      <w:r>
+        <w:rPr>
+          <w:rStyle w:val="normaltextrun"/>
+        </w:rPr>
+        <w:t xml:space="preserve"> do projeto</w:t>
+      </w:r>
+      <w:r>
+        <w:rPr>
+          <w:rStyle w:val="normaltextrun"/>
+        </w:rPr>
+        <w:t xml:space="preserve"> Power </w:t>
+      </w:r>
+      <w:proofErr w:type="gramStart"/>
+      <w:r>
+        <w:rPr>
+          <w:rStyle w:val="normaltextrun"/>
+        </w:rPr>
+        <w:t>Shoes</w:t>
+      </w:r>
+      <w:r>
+        <w:rPr>
+          <w:rStyle w:val="normaltextrun"/>
+        </w:rPr>
+        <w:t>(</w:t>
+      </w:r>
+      <w:proofErr w:type="gramEnd"/>
+      <w:r>
+        <w:rPr>
+          <w:rStyle w:val="normaltextrun"/>
+        </w:rPr>
+        <w:t>2022) ,</w:t>
+      </w:r>
+      <w:r>
+        <w:t xml:space="preserve"> </w:t>
+      </w:r>
+      <w:hyperlink r:id="rId12" w:history="1">
+        <w:r>
+          <w:rPr>
+            <w:rStyle w:val="Hyperlink"/>
+          </w:rPr>
+          <w:t>https://github.com/Thallesttt/Project_PowerShoes</w:t>
+        </w:r>
+      </w:hyperlink>
+      <w:r>
+        <w:rPr>
+          <w:rStyle w:val="normaltextrun"/>
+        </w:rPr>
+        <w:t> </w:t>
+      </w:r>
+      <w:r>
+        <w:rPr>
+          <w:rStyle w:val="eop"/>
+        </w:rPr>
+        <w:t> </w:t>
+      </w:r>
+    </w:p>
+    <w:p>
+      <w:pPr>
+        <w:pStyle w:val="paragraph"/>
+        <w:spacing w:before="0" w:beforeAutospacing="0" w:after="0" w:afterAutospacing="0"/>
+        <w:jc w:val="both"/>
         <w:textAlignment w:val="baseline"/>
         <w:rPr>
           <w:rFonts w:ascii="Segoe UI" w:hAnsi="Segoe UI" w:cs="Segoe UI"/>
@@ -4801,39 +4899,6 @@
           <w:szCs w:val="18"/>
         </w:rPr>
       </w:pPr>
-      <w:proofErr w:type="spellStart"/>
-      <w:r>
-        <w:rPr>
-          <w:rStyle w:val="normaltextrun"/>
-        </w:rPr>
-        <w:t>Github</w:t>
-      </w:r>
-      <w:proofErr w:type="spellEnd"/>
-      <w:r>
-        <w:rPr>
-          <w:rStyle w:val="normaltextrun"/>
-        </w:rPr>
-        <w:t xml:space="preserve"> do projeto: </w:t>
-      </w:r>
-      <w:r>
-        <w:rPr>
-          <w:rStyle w:val="eop"/>
-        </w:rPr>
-        <w:t> </w:t>
-      </w:r>
-    </w:p>
-    <w:p>
-      <w:pPr>
-        <w:pStyle w:val="paragraph"/>
-        <w:spacing w:before="0" w:beforeAutospacing="0" w:after="0" w:afterAutospacing="0"/>
-        <w:jc w:val="both"/>
-        <w:textAlignment w:val="baseline"/>
-        <w:rPr>
-          <w:rFonts w:ascii="Segoe UI" w:hAnsi="Segoe UI" w:cs="Segoe UI"/>
-          <w:sz w:val="18"/>
-          <w:szCs w:val="18"/>
-        </w:rPr>
-      </w:pPr>
       <w:r>
         <w:rPr>
           <w:rStyle w:val="normaltextrun"/>
@@ -4860,11 +4925,11 @@
         </w:rPr>
         <w:t xml:space="preserve"> </w:t>
       </w:r>
-      <w:hyperlink r:id="rId12" w:tgtFrame="_blank" w:history="1">
+      <w:hyperlink r:id="rId13" w:tgtFrame="_blank" w:history="1">
         <w:r>
           <w:rPr>
             <w:rStyle w:val="normaltextrun"/>
-            <w:color w:val="0563C1"/>
+            <w:color w:val="0000FF"/>
             <w:u w:val="single"/>
           </w:rPr>
           <w:t>https://www.epe.gov.br/s</w:t>
@@ -4872,7 +4937,7 @@
         <w:r>
           <w:rPr>
             <w:rStyle w:val="normaltextrun"/>
-            <w:color w:val="0563C1"/>
+            <w:color w:val="0000FF"/>
             <w:u w:val="single"/>
           </w:rPr>
           <w:t>i</w:t>
@@ -4880,7 +4945,7 @@
         <w:r>
           <w:rPr>
             <w:rStyle w:val="normaltextrun"/>
-            <w:color w:val="0563C1"/>
+            <w:color w:val="0000FF"/>
             <w:u w:val="single"/>
           </w:rPr>
           <w:t>tes-pt/publicacoes-dados-abertos/publicacoes/PublicacoesArquivos/publicacao-675/topico-631/BEN_Síntese_2022_PT.pdf</w:t>
@@ -5012,11 +5077,11 @@
         </w:rPr>
         <w:t xml:space="preserve">, </w:t>
       </w:r>
-      <w:hyperlink r:id="rId13" w:tgtFrame="_blank" w:history="1">
+      <w:hyperlink r:id="rId14" w:tgtFrame="_blank" w:history="1">
         <w:r>
           <w:rPr>
             <w:rStyle w:val="normaltextrun"/>
-            <w:color w:val="0563C1"/>
+            <w:color w:val="0000FF"/>
             <w:u w:val="single"/>
           </w:rPr>
           <w:t>https://aaltodo</w:t>
@@ -5024,7 +5089,7 @@
         <w:r>
           <w:rPr>
             <w:rStyle w:val="normaltextrun"/>
-            <w:color w:val="0563C1"/>
+            <w:color w:val="0000FF"/>
             <w:u w:val="single"/>
           </w:rPr>
           <w:t>c</w:t>
@@ -5032,7 +5097,7 @@
         <w:r>
           <w:rPr>
             <w:rStyle w:val="normaltextrun"/>
-            <w:color w:val="0563C1"/>
+            <w:color w:val="0000FF"/>
             <w:u w:val="single"/>
           </w:rPr>
           <w:t>.aalto.fi/bitstream/handle/123456789/101825/master_Blomstedt_Bettina_2020.pdf?sequence=1&amp;isAllowed=y</w:t>
@@ -5053,6 +5118,7 @@
         <w:textAlignment w:val="baseline"/>
         <w:rPr>
           <w:rFonts w:ascii="Segoe UI" w:hAnsi="Segoe UI" w:cs="Segoe UI"/>
+          <w:color w:val="0000FF"/>
           <w:sz w:val="18"/>
           <w:szCs w:val="18"/>
         </w:rPr>
@@ -5205,11 +5271,11 @@
         </w:rPr>
         <w:t xml:space="preserve">, </w:t>
       </w:r>
-      <w:hyperlink r:id="rId14" w:tgtFrame="_blank" w:history="1">
+      <w:hyperlink r:id="rId15" w:tgtFrame="_blank" w:history="1">
         <w:r>
           <w:rPr>
             <w:rStyle w:val="normaltextrun"/>
-            <w:color w:val="0563C1"/>
+            <w:color w:val="0000FF"/>
             <w:u w:val="single"/>
           </w:rPr>
           <w:t>https://www.icr</w:t>
@@ -5217,7 +5283,7 @@
         <w:r>
           <w:rPr>
             <w:rStyle w:val="normaltextrun"/>
-            <w:color w:val="0563C1"/>
+            <w:color w:val="0000FF"/>
             <w:u w:val="single"/>
           </w:rPr>
           <w:t>e</w:t>
@@ -5225,7 +5291,7 @@
         <w:r>
           <w:rPr>
             <w:rStyle w:val="normaltextrun"/>
-            <w:color w:val="0563C1"/>
+            <w:color w:val="0000FF"/>
             <w:u w:val="single"/>
           </w:rPr>
           <w:t>pq.com/icrepq'14/442.14-Junior.pdf</w:t>
@@ -5234,7 +5300,7 @@
       <w:r>
         <w:rPr>
           <w:rStyle w:val="eop"/>
-          <w:color w:val="0563C1"/>
+          <w:color w:val="0000FF"/>
         </w:rPr>
         <w:t> </w:t>
       </w:r>
@@ -5251,11 +5317,11 @@
           <w:szCs w:val="18"/>
         </w:rPr>
       </w:pPr>
-      <w:hyperlink r:id="rId15" w:tgtFrame="_blank" w:history="1">
+      <w:hyperlink r:id="rId16" w:tgtFrame="_blank" w:history="1">
         <w:r>
           <w:rPr>
             <w:rStyle w:val="normaltextrun"/>
-            <w:color w:val="0563C1"/>
+            <w:color w:val="0000FF"/>
             <w:u w:val="single"/>
           </w:rPr>
           <w:t>https://d1wqtxts1xzle7.cloudfront.net/50032270/Cardoso_et_al._-_2016_-_Impactos_das_bandeiras_na_revisao_tarifaria-with-cover-page-v2.pdf?Expires=1668208114&amp;Signature=PYBP7hkHwHRnVWkY2zATR20~fQCu6xJO~Rszses3A2lXi7MubjUUHNc1xVRO7HCUa-qAPeJ4Tmu937amArHoIMTmkIiZ6DjCMWPpZGMi7l94YAkPovuuG5GuTuY~qLC-ig3pVnkQESgQ8bz6cIDHe2mNKzMUYCK0Um9VAGRABN0nQNNTPokmsu73--mP98sYEpEjJiXhuobxZFDsPzzEFWMHdvJvl4asP6IoyhCqj18eLBDXw8WAbIu1v~fvmY4THcS0rmG-rDC6h9ftJ7TYXBlJQKUDJMzfbPvMhCgfA2n4B48ZZq4~zLVMAUW8HYIhdW7OeAWlExDZN5JPT76x6Q__&amp;Key-Pair-Id=APKAJLOHF5GGSLRBV4ZA</w:t>
@@ -5276,6 +5342,7 @@
         <w:textAlignment w:val="baseline"/>
         <w:rPr>
           <w:rFonts w:ascii="Segoe UI" w:hAnsi="Segoe UI" w:cs="Segoe UI"/>
+          <w:color w:val="0000FF"/>
           <w:sz w:val="18"/>
           <w:szCs w:val="18"/>
         </w:rPr>
@@ -5306,11 +5373,11 @@
         </w:rPr>
         <w:t xml:space="preserve"> </w:t>
       </w:r>
-      <w:hyperlink r:id="rId16" w:tgtFrame="_blank" w:history="1">
+      <w:hyperlink r:id="rId17" w:tgtFrame="_blank" w:history="1">
         <w:r>
           <w:rPr>
             <w:rStyle w:val="normaltextrun"/>
-            <w:color w:val="0563C1"/>
+            <w:color w:val="0000FF"/>
             <w:u w:val="single"/>
           </w:rPr>
           <w:t>https://rbafs.org.br/</w:t>
@@ -5318,7 +5385,7 @@
         <w:r>
           <w:rPr>
             <w:rStyle w:val="normaltextrun"/>
-            <w:color w:val="0563C1"/>
+            <w:color w:val="0000FF"/>
             <w:u w:val="single"/>
           </w:rPr>
           <w:t>R</w:t>
@@ -5326,7 +5393,7 @@
         <w:r>
           <w:rPr>
             <w:rStyle w:val="normaltextrun"/>
-            <w:color w:val="0563C1"/>
+            <w:color w:val="0000FF"/>
             <w:u w:val="single"/>
           </w:rPr>
           <w:t>BAFS/article/view/875/1153</w:t>
@@ -5335,6 +5402,7 @@
       <w:r>
         <w:rPr>
           <w:rStyle w:val="eop"/>
+          <w:color w:val="0000FF"/>
         </w:rPr>
         <w:t> </w:t>
       </w:r>
@@ -5409,11 +5477,11 @@
         </w:rPr>
         <w:t xml:space="preserve"> </w:t>
       </w:r>
-      <w:hyperlink r:id="rId17" w:tgtFrame="_blank" w:history="1">
+      <w:hyperlink r:id="rId18" w:tgtFrame="_blank" w:history="1">
         <w:r>
           <w:rPr>
             <w:rStyle w:val="normaltextrun"/>
-            <w:color w:val="0070C0"/>
+            <w:color w:val="0000FF"/>
             <w:u w:val="single"/>
           </w:rPr>
           <w:t>https://doi.org/10.1590/1981-52712015v41n4RB201</w:t>
@@ -5421,7 +5489,7 @@
         <w:r>
           <w:rPr>
             <w:rStyle w:val="normaltextrun"/>
-            <w:color w:val="0070C0"/>
+            <w:color w:val="0000FF"/>
             <w:u w:val="single"/>
           </w:rPr>
           <w:t>6</w:t>
@@ -5429,7 +5497,7 @@
         <w:r>
           <w:rPr>
             <w:rStyle w:val="normaltextrun"/>
-            <w:color w:val="0070C0"/>
+            <w:color w:val="0000FF"/>
             <w:u w:val="single"/>
           </w:rPr>
           <w:t>0118</w:t>
@@ -5438,7 +5506,7 @@
       <w:r>
         <w:rPr>
           <w:rStyle w:val="eop"/>
-          <w:color w:val="0070C0"/>
+          <w:color w:val="0000FF"/>
         </w:rPr>
         <w:t> </w:t>
       </w:r>
@@ -6698,6 +6766,17 @@
       <w:color w:val="4F81BD" w:themeColor="accent1"/>
       <w:sz w:val="18"/>
       <w:szCs w:val="18"/>
+    </w:rPr>
+  </w:style>
+  <w:style w:type="character" w:styleId="Hyperlink">
+    <w:name w:val="Hyperlink"/>
+    <w:basedOn w:val="Fontepargpadro"/>
+    <w:uiPriority w:val="99"/>
+    <w:unhideWhenUsed/>
+    <w:rsid w:val="00DB79FB"/>
+    <w:rPr>
+      <w:color w:val="0000FF" w:themeColor="hyperlink"/>
+      <w:u w:val="single"/>
     </w:rPr>
   </w:style>
 </w:styles>

</xml_diff>